<commit_message>
merged changes to part one
</commit_message>
<xml_diff>
--- a/review/Review-Software quality without testing Part 1.docx
+++ b/review/Review-Software quality without testing Part 1.docx
@@ -1,8 +1,9 @@
 
 <file path=word/document.xml><?xml version="1.0" encoding="utf-8"?>
-<w:document xmlns:wpc="http://schemas.microsoft.com/office/word/2010/wordprocessingCanvas" xmlns:cx="http://schemas.microsoft.com/office/drawing/2014/chartex" xmlns:cx1="http://schemas.microsoft.com/office/drawing/2015/9/8/chartex" xmlns:cx2="http://schemas.microsoft.com/office/drawing/2015/10/21/chartex" xmlns:cx3="http://schemas.microsoft.com/office/drawing/2016/5/9/chartex" xmlns:cx4="http://schemas.microsoft.com/office/drawing/2016/5/10/chartex" xmlns:cx5="http://schemas.microsoft.com/office/drawing/2016/5/11/chartex" xmlns:cx6="http://schemas.microsoft.com/office/drawing/2016/5/12/chartex" xmlns:cx7="http://schemas.microsoft.com/office/drawing/2016/5/13/chartex" xmlns:cx8="http://schemas.microsoft.com/office/drawing/2016/5/14/chartex" xmlns:mc="http://schemas.openxmlformats.org/markup-compatibility/2006" xmlns:aink="http://schemas.microsoft.com/office/drawing/2016/ink" xmlns:am3d="http://schemas.microsoft.com/office/drawing/2017/model3d" xmlns:o="urn:schemas-microsoft-com:office:office" xmlns:r="http://schemas.openxmlformats.org/officeDocument/2006/relationships" xmlns:m="http://schemas.openxmlformats.org/officeDocument/2006/math" xmlns:v="urn:schemas-microsoft-com:vml" xmlns:wp14="http://schemas.microsoft.com/office/word/2010/wordprocessingDrawing" xmlns:wp="http://schemas.openxmlformats.org/drawingml/2006/wordprocessingDrawing" xmlns:w10="urn:schemas-microsoft-com:office:word" xmlns:w="http://schemas.openxmlformats.org/wordprocessingml/2006/main" xmlns:w14="http://schemas.microsoft.com/office/word/2010/wordml" xmlns:w15="http://schemas.microsoft.com/office/word/2012/wordml" xmlns:w16cex="http://schemas.microsoft.com/office/word/2018/wordml/cex" xmlns:w16cid="http://schemas.microsoft.com/office/word/2016/wordml/cid" xmlns:w16="http://schemas.microsoft.com/office/word/2018/wordml" xmlns:w16se="http://schemas.microsoft.com/office/word/2015/wordml/symex" xmlns:wpg="http://schemas.microsoft.com/office/word/2010/wordprocessingGroup" xmlns:wpi="http://schemas.microsoft.com/office/word/2010/wordprocessingInk" xmlns:wne="http://schemas.microsoft.com/office/word/2006/wordml" xmlns:wps="http://schemas.microsoft.com/office/word/2010/wordprocessingShape" mc:Ignorable="w14 w15 w16se w16cid w16 w16cex wp14">
+<w:document xmlns:wpc="http://schemas.microsoft.com/office/word/2010/wordprocessingCanvas" xmlns:cx="http://schemas.microsoft.com/office/drawing/2014/chartex" xmlns:cx1="http://schemas.microsoft.com/office/drawing/2015/9/8/chartex" xmlns:cx2="http://schemas.microsoft.com/office/drawing/2015/10/21/chartex" xmlns:cx3="http://schemas.microsoft.com/office/drawing/2016/5/9/chartex" xmlns:cx4="http://schemas.microsoft.com/office/drawing/2016/5/10/chartex" xmlns:cx5="http://schemas.microsoft.com/office/drawing/2016/5/11/chartex" xmlns:cx6="http://schemas.microsoft.com/office/drawing/2016/5/12/chartex" xmlns:cx7="http://schemas.microsoft.com/office/drawing/2016/5/13/chartex" xmlns:cx8="http://schemas.microsoft.com/office/drawing/2016/5/14/chartex" xmlns:mc="http://schemas.openxmlformats.org/markup-compatibility/2006" xmlns:aink="http://schemas.microsoft.com/office/drawing/2016/ink" xmlns:am3d="http://schemas.microsoft.com/office/drawing/2017/model3d" xmlns:o="urn:schemas-microsoft-com:office:office" xmlns:r="http://schemas.openxmlformats.org/officeDocument/2006/relationships" xmlns:m="http://schemas.openxmlformats.org/officeDocument/2006/math" xmlns:v="urn:schemas-microsoft-com:vml" xmlns:wp14="http://schemas.microsoft.com/office/word/2010/wordprocessingDrawing" xmlns:wp="http://schemas.openxmlformats.org/drawingml/2006/wordprocessingDrawing" xmlns:w10="urn:schemas-microsoft-com:office:word" xmlns:w="http://schemas.openxmlformats.org/wordprocessingml/2006/main" xmlns:w14="http://schemas.microsoft.com/office/word/2010/wordml" xmlns:w15="http://schemas.microsoft.com/office/word/2012/wordml" xmlns:w16cid="http://schemas.microsoft.com/office/word/2016/wordml/cid" xmlns:w16se="http://schemas.microsoft.com/office/word/2015/wordml/symex" xmlns:wpg="http://schemas.microsoft.com/office/word/2010/wordprocessingGroup" xmlns:wpi="http://schemas.microsoft.com/office/word/2010/wordprocessingInk" xmlns:wne="http://schemas.microsoft.com/office/word/2006/wordml" xmlns:wps="http://schemas.microsoft.com/office/word/2010/wordprocessingShape" mc:Ignorable="w14 w15 w16se w16cid wp14">
   <w:body>
     <w:p>
+      <w:bookmarkStart w:id="0" w:name="_GoBack"/>
       <w:r>
         <w:t># Software quality without testing Part 1</w:t>
       </w:r>
@@ -38,32 +39,25 @@
     <w:p/>
     <w:p>
       <w:r>
-        <w:t xml:space="preserve">Before we dive into let me just say the title of that article series is a clickbait, right from the start I want to apologize for the confusion. There is no such thing as </w:t>
-      </w:r>
-      <w:commentRangeStart w:id="0"/>
-      <w:r>
-        <w:t>software without testing</w:t>
-      </w:r>
-      <w:commentRangeEnd w:id="0"/>
-      <w:r>
-        <w:rPr>
-          <w:rStyle w:val="CommentReference"/>
-        </w:rPr>
-        <w:commentReference w:id="0"/>
-      </w:r>
-      <w:r>
-        <w:t xml:space="preserve">. It would be the same as if we would talk about implementing software without code, </w:t>
-      </w:r>
-      <w:commentRangeStart w:id="1"/>
-      <w:r>
-        <w:t>which is simply not possible</w:t>
-      </w:r>
-      <w:commentRangeEnd w:id="1"/>
-      <w:r>
-        <w:rPr>
-          <w:rStyle w:val="CommentReference"/>
-        </w:rPr>
-        <w:commentReference w:id="1"/>
+        <w:t>Before we dive into let me just say the title of that article series is a clickbait, right from the start I want to apologize for the confusion. There is no such thing as software</w:t>
+      </w:r>
+      <w:r>
+        <w:t xml:space="preserve"> quality</w:t>
+      </w:r>
+      <w:r>
+        <w:t xml:space="preserve"> without testing. It would be the same as if we would talk about implementing software without code, which is simply not possible</w:t>
+      </w:r>
+      <w:r>
+        <w:t xml:space="preserve"> (even if one uses MDA or</w:t>
+      </w:r>
+      <w:r>
+        <w:t xml:space="preserve"> Software Factories to generate a piece of software, somewhere needs to be some kinde of code which in</w:t>
+      </w:r>
+      <w:r>
+        <w:t>structs the machine</w:t>
+      </w:r>
+      <w:r>
+        <w:t>)</w:t>
       </w:r>
       <w:r>
         <w:t>.</w:t>
@@ -81,16 +75,26 @@
     </w:p>
     <w:p/>
     <w:p>
-      <w:commentRangeStart w:id="2"/>
-      <w:r>
-        <w:t>However, the truth about quality is something else entirely.</w:t>
-      </w:r>
-      <w:commentRangeEnd w:id="2"/>
-      <w:r>
-        <w:rPr>
-          <w:rStyle w:val="CommentReference"/>
-        </w:rPr>
-        <w:commentReference w:id="2"/>
+      <w:r>
+        <w:t xml:space="preserve">However, the truth </w:t>
+      </w:r>
+      <w:r>
+        <w:t>is</w:t>
+      </w:r>
+      <w:r>
+        <w:t>, that the current state of</w:t>
+      </w:r>
+      <w:r>
+        <w:t xml:space="preserve"> </w:t>
+      </w:r>
+      <w:r>
+        <w:t>quality</w:t>
+      </w:r>
+      <w:r>
+        <w:t>-mindset in organisations and teams</w:t>
+      </w:r>
+      <w:r>
+        <w:t xml:space="preserve"> is something else entirely.</w:t>
       </w:r>
     </w:p>
     <w:p/>
@@ -126,18 +130,16 @@
     <w:p/>
     <w:p>
       <w:r>
-        <w:t xml:space="preserve">A developer’s work is done only after his/her software is tested properly, we understand that TDD is not always possible, however thinking about writing unit-tests later equals to never. </w:t>
-      </w:r>
-      <w:commentRangeStart w:id="3"/>
-      <w:r>
-        <w:t>Writing unit-test that test your code properly with all its complexity a couple of days or even weeks later is just not possible</w:t>
-      </w:r>
-      <w:commentRangeEnd w:id="3"/>
-      <w:r>
-        <w:rPr>
-          <w:rStyle w:val="CommentReference"/>
-        </w:rPr>
-        <w:commentReference w:id="3"/>
+        <w:t>A developer’s work is done only after his/her software is tested properly, we understand that TDD is not always possible, however thinking about writing unit-tests later equals to never. Writing unit-test that test your code properly with all its complexity a couple of days or even weeks later is possible</w:t>
+      </w:r>
+      <w:r>
+        <w:t>, but will be a slow</w:t>
+      </w:r>
+      <w:r>
+        <w:t xml:space="preserve"> and very painfull </w:t>
+      </w:r>
+      <w:r>
+        <w:t>process</w:t>
       </w:r>
       <w:r>
         <w:t>, implement unit-test while the train of thought is still fresh so you could cover most of the complexity of your code. Estimate your stories and tasks including the implementation of unit-tests. Don't ask, just do. We often hear the stakeholder don't want to pay for unit-tests. The truth is, the stakeholder often doesn't know what that means. In our experience a stakeholder will, not be mad at you if you deliver reliable and maintainable software. &lt;br&gt;</w:t>
@@ -145,34 +147,45 @@
     </w:p>
     <w:p>
       <w:r>
-        <w:t xml:space="preserve">Did you ever hear the statement this part of code is not testable? Start thinking about redesigning this part. </w:t>
-      </w:r>
-      <w:commentRangeStart w:id="4"/>
-      <w:r>
-        <w:t xml:space="preserve">Software, which is not testable is useless and expensive.  </w:t>
-      </w:r>
-      <w:commentRangeEnd w:id="4"/>
-      <w:r>
-        <w:rPr>
-          <w:rStyle w:val="CommentReference"/>
-        </w:rPr>
-        <w:commentReference w:id="4"/>
-      </w:r>
-    </w:p>
-    <w:p>
-      <w:r>
-        <w:t xml:space="preserve">The reason you should write meaningful unit-test is obvious if you think with quality in mind. In a middle- or long run unit-test will help you, maintaining your software. Refactoring will not be such a huge pain. With the help of a good unit-test set you will easily see where your changes break something and where software behaves in a non-expected way. Your unit-test set should cover at least 60%-80% of your code, </w:t>
-      </w:r>
-      <w:commentRangeStart w:id="5"/>
-      <w:r>
-        <w:t>however, these numbers are only relevant if your unit-test tests are testing the software right.</w:t>
-      </w:r>
-      <w:commentRangeEnd w:id="5"/>
-      <w:r>
-        <w:rPr>
-          <w:rStyle w:val="CommentReference"/>
-        </w:rPr>
-        <w:commentReference w:id="5"/>
+        <w:t>Did you ever hear the statement this part of code is not testable? Start thinking about redesigning this part. Software, which is not testable is useless and expensive.</w:t>
+      </w:r>
+      <w:r>
+        <w:t xml:space="preserve"> </w:t>
+      </w:r>
+      <w:r>
+        <w:t xml:space="preserve">This is a </w:t>
+      </w:r>
+      <w:r>
+        <w:t xml:space="preserve">obvioulsy a </w:t>
+      </w:r>
+      <w:r>
+        <w:t>very bold statement</w:t>
+      </w:r>
+      <w:r>
+        <w:t xml:space="preserve">, </w:t>
+      </w:r>
+      <w:r>
+        <w:t>and I don’t talk about longrunning legacy</w:t>
+      </w:r>
+      <w:r>
+        <w:t xml:space="preserve"> systems like core banking and insurance </w:t>
+      </w:r>
+      <w:r>
+        <w:t>applications, which provide million of Euros per year</w:t>
+      </w:r>
+      <w:r>
+        <w:t>, but about new implementation</w:t>
+      </w:r>
+      <w:r>
+        <w:t xml:space="preserve"> in new technologys where we do know better</w:t>
+      </w:r>
+      <w:r>
+        <w:t xml:space="preserve"> practices.</w:t>
+      </w:r>
+    </w:p>
+    <w:p>
+      <w:r>
+        <w:t>The reason you should write meaningful unit-test is obvious if you think with quality in mind. In a middle- or long run unit-test will help you, maintaining your software. Refactoring will not be such a huge pain. With the help of a good unit-test set you will easily see where your changes break something and where software behaves in a non-expected way. Your unit-test set should cover at least 60%-80% of your code, however, these numbers are only relevant if your unit-test tests are testing the software right.</w:t>
       </w:r>
     </w:p>
     <w:p/>
@@ -186,30 +199,24 @@
       <w:r>
         <w:t xml:space="preserve">Most projects and clients do have good tester or at least tester, that is true. We also see all the time that this QA-Engineers are used for regression tests or other monotone task. So, the QA-Engineer is used as a click-monkey - sentenced to do the same task repeatedly. It boring, it's error prone because in repeatable tasks you start getting </w:t>
       </w:r>
-      <w:commentRangeStart w:id="6"/>
-      <w:r>
-        <w:t xml:space="preserve">blind </w:t>
-      </w:r>
-      <w:commentRangeEnd w:id="6"/>
-      <w:r>
-        <w:rPr>
-          <w:rStyle w:val="CommentReference"/>
-        </w:rPr>
-        <w:commentReference w:id="6"/>
-      </w:r>
-      <w:r>
-        <w:t xml:space="preserve">and it's a waste of qualified resources. Again, invest in test-automation for these tasks, a QA-Engineer should focus on exploring new features testing or even breaking new features, before the feature goes life. This is where his qualification is needed. A QA-Engineer should find bugs </w:t>
-      </w:r>
-      <w:commentRangeStart w:id="7"/>
-      <w:r>
-        <w:t>the test-automation should verify that the software behaves as expected</w:t>
-      </w:r>
-      <w:commentRangeEnd w:id="7"/>
-      <w:r>
-        <w:rPr>
-          <w:rStyle w:val="CommentReference"/>
-        </w:rPr>
-        <w:commentReference w:id="7"/>
+      <w:r>
+        <w:t>routine-</w:t>
+      </w:r>
+      <w:r>
+        <w:t>blind</w:t>
+      </w:r>
+      <w:r>
+        <w:t>ed</w:t>
+      </w:r>
+      <w:r>
+        <w:t xml:space="preserve"> and it's a waste of qualified resources. Again, invest in test-automation for these tasks, a QA-Engineer should focus on exploring new features testing or even breaking new features, before the feature goes life. This is where his </w:t>
+      </w:r>
+      <w:r>
+        <w:lastRenderedPageBreak/>
+        <w:t xml:space="preserve">qualification is needed. A QA-Engineer should find bugs the test-automation should verify that the </w:t>
+      </w:r>
+      <w:r>
+        <w:t>actual behaviour of a system did not change in regards to expectations encoded in the automated test</w:t>
       </w:r>
       <w:r>
         <w:t>. And no QA-System either test-automation or QA-Engineer will test quality into the system under test. The QA-System will only show where quality is missing.</w:t>
@@ -291,51 +298,40 @@
     <w:p/>
     <w:p>
       <w:r>
+        <w:lastRenderedPageBreak/>
         <w:t xml:space="preserve">Like any other framework or conceptual thought, we need something to lean on, so we could build a foundation. Take a tree for example. You can throw around some seeds and hope you'll get someday a tree which is in a city like Vienna very unlikely, more likely the next dove will be happy snacking away on your seeds. Plant the seeds in good soil, water the seeds, fertilise it, and you will find yourself </w:t>
       </w:r>
-      <w:commentRangeStart w:id="8"/>
-      <w:r>
-        <w:t xml:space="preserve">quickly </w:t>
-      </w:r>
-      <w:commentRangeEnd w:id="8"/>
-      <w:r>
-        <w:rPr>
-          <w:rStyle w:val="CommentReference"/>
-        </w:rPr>
-        <w:commentReference w:id="8"/>
-      </w:r>
-      <w:r>
-        <w:t>with your expected tree. The same goes for quality.</w:t>
+      <w:r>
+        <w:t>“</w:t>
+      </w:r>
+      <w:r>
+        <w:t>quickly</w:t>
+      </w:r>
+      <w:r>
+        <w:t>”</w:t>
+      </w:r>
+      <w:r>
+        <w:t xml:space="preserve"> with your expected tree. The same goes for quality.</w:t>
       </w:r>
     </w:p>
     <w:p>
       <w:r>
         <w:t xml:space="preserve">Throwing around some test automation, or some part of a CI/CD pipeline will gain you nothing except frustration because nothing is working as hoped and some poor </w:t>
       </w:r>
-      <w:commentRangeStart w:id="9"/>
-      <w:r>
-        <w:t>guy</w:t>
-      </w:r>
-      <w:commentRangeEnd w:id="9"/>
-      <w:r>
-        <w:rPr>
-          <w:rStyle w:val="CommentReference"/>
-        </w:rPr>
-        <w:commentReference w:id="9"/>
-      </w:r>
-      <w:r>
-        <w:t xml:space="preserve">, must spent hours on maintaining and "improving" it. Which in return is worthless and expensive. </w:t>
-      </w:r>
-      <w:commentRangeStart w:id="10"/>
-      <w:r>
-        <w:t>Like the tree, quality needs structure and order to grow.</w:t>
-      </w:r>
-      <w:commentRangeEnd w:id="10"/>
-      <w:r>
-        <w:rPr>
-          <w:rStyle w:val="CommentReference"/>
-        </w:rPr>
-        <w:commentReference w:id="10"/>
+      <w:r>
+        <w:t>folk</w:t>
+      </w:r>
+      <w:r>
+        <w:t>, must spent hours on maintaining and "improving" it. Which in return is worthless and expensive. Like the tree</w:t>
+      </w:r>
+      <w:r>
+        <w:t xml:space="preserve"> needs </w:t>
+      </w:r>
+      <w:r>
+        <w:t>water, a good soil, fertiliser and sun</w:t>
+      </w:r>
+      <w:r>
+        <w:t>, quality needs structure and order to grow.</w:t>
       </w:r>
     </w:p>
     <w:p/>
@@ -371,7 +367,58 @@
     <w:p/>
     <w:p>
       <w:r>
-        <w:t>A team, the whole organisation is nothing without good communication. Communication must be learned; teams and it's lead as well as management should do internal and external workshops somewhat regularly. Methods like BDD can help to simplify the communication between stakeholder, PO's and the development team. Which leads to better understanding for the different point of views, but also minimizes social friction because of a common understanding and language, which understands everybody</w:t>
+        <w:t>A team</w:t>
+      </w:r>
+      <w:r>
+        <w:t>,</w:t>
+      </w:r>
+      <w:r>
+        <w:t xml:space="preserve"> the whole organisation is nothing without good communication. Communication </w:t>
+      </w:r>
+      <w:r>
+        <w:t>must be</w:t>
+      </w:r>
+      <w:r>
+        <w:t xml:space="preserve"> learned; teams and </w:t>
+      </w:r>
+      <w:r>
+        <w:t>it's lead</w:t>
+      </w:r>
+      <w:r>
+        <w:t xml:space="preserve"> as well as management should do internal and external workshops somewhat regularly. Methods like BDD can help to simplify the communication between stakeholder</w:t>
+      </w:r>
+      <w:r>
+        <w:t>s</w:t>
+      </w:r>
+      <w:r>
+        <w:t xml:space="preserve">, PO's and the development team. </w:t>
+      </w:r>
+      <w:r>
+        <w:t xml:space="preserve">This </w:t>
+      </w:r>
+      <w:r>
+        <w:t xml:space="preserve">leads to better understanding </w:t>
+      </w:r>
+      <w:r>
+        <w:t xml:space="preserve">of </w:t>
+      </w:r>
+      <w:r>
+        <w:t>the different point</w:t>
+      </w:r>
+      <w:r>
+        <w:t>s</w:t>
+      </w:r>
+      <w:r>
+        <w:t xml:space="preserve"> of view, </w:t>
+      </w:r>
+      <w:r>
+        <w:t xml:space="preserve">and </w:t>
+      </w:r>
+      <w:r>
+        <w:t>also minimizes social friction because of a common understanding and language</w:t>
+      </w:r>
+      <w:r>
+        <w:t>.</w:t>
       </w:r>
     </w:p>
     <w:p/>
@@ -389,7 +436,13 @@
     <w:p/>
     <w:p>
       <w:r>
-        <w:t>Metrics and monitoring are important no argument there. We need this to measure what we call objective quality.</w:t>
+        <w:t xml:space="preserve">Metrics and monitoring are important </w:t>
+      </w:r>
+      <w:r>
+        <w:t xml:space="preserve">- </w:t>
+      </w:r>
+      <w:r>
+        <w:t>no argument there. We need this to measure what we call objective quality.</w:t>
       </w:r>
     </w:p>
     <w:p/>
@@ -400,7 +453,13 @@
     </w:p>
     <w:p>
       <w:r>
-        <w:t>* Static code analyser and its KPI's help us to identify architectural- and code-smells such as but not only:</w:t>
+        <w:t xml:space="preserve">* Static code analyser and its KPI's help us to identify architectural- and code-smells </w:t>
+      </w:r>
+      <w:r>
+        <w:t>– including, but not limited to</w:t>
+      </w:r>
+      <w:r>
+        <w:t>:</w:t>
       </w:r>
     </w:p>
     <w:p>
@@ -455,21 +514,7 @@
     </w:p>
     <w:p>
       <w:r>
-        <w:t xml:space="preserve">  * </w:t>
-      </w:r>
-      <w:commentRangeStart w:id="11"/>
-      <w:r>
-        <w:t xml:space="preserve">Story mapping </w:t>
-      </w:r>
-      <w:commentRangeEnd w:id="11"/>
-      <w:r>
-        <w:rPr>
-          <w:rStyle w:val="CommentReference"/>
-        </w:rPr>
-        <w:commentReference w:id="11"/>
-      </w:r>
-      <w:r>
-        <w:t>(Ui-, Integration-, Unit-test)</w:t>
+        <w:t xml:space="preserve">  * Story mapping (Ui-, Integration-, Unit-test)</w:t>
       </w:r>
     </w:p>
     <w:p>
@@ -480,7 +525,25 @@
     <w:p/>
     <w:p>
       <w:r>
-        <w:t>These metrics are looking beautiful, if they are displayed on a monitoring system but also can give us...</w:t>
+        <w:t xml:space="preserve">These metrics </w:t>
+      </w:r>
+      <w:r>
+        <w:t>look mightily pretty when t</w:t>
+      </w:r>
+      <w:r>
+        <w:t>hey are displayed on a monitoring system</w:t>
+      </w:r>
+      <w:r>
+        <w:t xml:space="preserve">, </w:t>
+      </w:r>
+      <w:r>
+        <w:t xml:space="preserve">but </w:t>
+      </w:r>
+      <w:r>
+        <w:t>they can also give us</w:t>
+      </w:r>
+      <w:r>
+        <w:t>...</w:t>
       </w:r>
     </w:p>
     <w:p/>
@@ -507,21 +570,19 @@
     <w:p/>
     <w:p>
       <w:r>
-        <w:t xml:space="preserve">So </w:t>
-      </w:r>
-      <w:commentRangeStart w:id="12"/>
-      <w:r>
-        <w:t xml:space="preserve">objective quality </w:t>
-      </w:r>
-      <w:commentRangeEnd w:id="12"/>
-      <w:r>
-        <w:rPr>
-          <w:rStyle w:val="CommentReference"/>
-        </w:rPr>
-        <w:commentReference w:id="12"/>
-      </w:r>
-      <w:r>
-        <w:t xml:space="preserve">is important, yes. But it should be critically scrutinised to get the most out of it.  </w:t>
+        <w:t xml:space="preserve">So objective quality is important, yes. But </w:t>
+      </w:r>
+      <w:r>
+        <w:t xml:space="preserve">its meaning and its value </w:t>
+      </w:r>
+      <w:r>
+        <w:t xml:space="preserve">should be critically scrutinised to </w:t>
+      </w:r>
+      <w:r>
+        <w:t xml:space="preserve">make </w:t>
+      </w:r>
+      <w:r>
+        <w:t xml:space="preserve">the most of it.  </w:t>
       </w:r>
     </w:p>
     <w:p/>
@@ -538,24 +599,199 @@
     </w:p>
     <w:p/>
     <w:p>
-      <w:commentRangeStart w:id="13"/>
-      <w:r>
-        <w:t>Human beings are emotional driven</w:t>
-      </w:r>
-      <w:commentRangeEnd w:id="13"/>
-      <w:r>
-        <w:rPr>
-          <w:rStyle w:val="CommentReference"/>
-        </w:rPr>
-        <w:commentReference w:id="13"/>
-      </w:r>
-      <w:r>
-        <w:t>. We feel if a something is good. Obviously, this has a lot to do with demographics, ages, origin, childhood and social situation. Just think about "IOS vs. Android" which is almost a religious discussion. Take a step back, you'll see that both OSes do basically the same, they even use the same Apps and both OSes’ are of high quality. &lt;br&gt;</w:t>
-      </w:r>
-    </w:p>
-    <w:p>
-      <w:r>
-        <w:t>The same goes for roles in a project. The stakeholder has another perspective of what important and therefor what good quality is than an end-user or a developer might have. This all need to fall into consideration when asked what we think (fell) is high quality. Since no mental health human being is above these emotions, subjective quality is something we must deal as good as possible on a daily basis. (btw. Android Rocks :-))</w:t>
+      <w:r>
+        <w:t>Human beings are driven by emotions</w:t>
+      </w:r>
+      <w:r>
+        <w:t>.</w:t>
+      </w:r>
+      <w:r>
+        <w:t xml:space="preserve">We </w:t>
+      </w:r>
+      <w:r>
+        <w:t>tend to “</w:t>
+      </w:r>
+      <w:r>
+        <w:t>feel</w:t>
+      </w:r>
+      <w:r>
+        <w:t>”</w:t>
+      </w:r>
+      <w:r>
+        <w:t xml:space="preserve"> </w:t>
+      </w:r>
+      <w:r>
+        <w:t>that</w:t>
+      </w:r>
+      <w:r>
+        <w:t xml:space="preserve"> something is good</w:t>
+      </w:r>
+      <w:r>
+        <w:t xml:space="preserve"> or bad</w:t>
+      </w:r>
+      <w:r>
+        <w:t>. Obviously, this has a lot to do with demographics, ages, origin, childhood and social situation. Just think about "</w:t>
+      </w:r>
+      <w:r>
+        <w:t>i</w:t>
+      </w:r>
+      <w:r>
+        <w:t>OS vs. Android" which is almost a religious</w:t>
+      </w:r>
+      <w:r>
+        <w:t>ly driven</w:t>
+      </w:r>
+      <w:r>
+        <w:t xml:space="preserve"> discussion. Take a step back, you'll see that both OSes do basically the same, they even </w:t>
+      </w:r>
+      <w:r>
+        <w:t>run</w:t>
+      </w:r>
+      <w:r>
+        <w:t xml:space="preserve"> the same Apps</w:t>
+      </w:r>
+      <w:r>
+        <w:t>,</w:t>
+      </w:r>
+      <w:r>
+        <w:t xml:space="preserve"> and both OS</w:t>
+      </w:r>
+      <w:r>
+        <w:t>’</w:t>
+      </w:r>
+      <w:r>
+        <w:t>es are of high quality. &lt;br&gt;</w:t>
+      </w:r>
+    </w:p>
+    <w:p>
+      <w:r>
+        <w:t xml:space="preserve">The same goes for roles in a project. The stakeholder has </w:t>
+      </w:r>
+      <w:r>
+        <w:t xml:space="preserve">a different </w:t>
+      </w:r>
+      <w:r>
+        <w:t xml:space="preserve">perspective of what </w:t>
+      </w:r>
+      <w:r>
+        <w:t xml:space="preserve">is </w:t>
+      </w:r>
+      <w:r>
+        <w:t>important</w:t>
+      </w:r>
+      <w:r>
+        <w:t xml:space="preserve">, </w:t>
+      </w:r>
+      <w:r>
+        <w:t>and therefor</w:t>
+      </w:r>
+      <w:r>
+        <w:t>e</w:t>
+      </w:r>
+      <w:r>
+        <w:t xml:space="preserve"> what </w:t>
+      </w:r>
+      <w:r>
+        <w:t>“</w:t>
+      </w:r>
+      <w:r>
+        <w:t>good quality</w:t>
+      </w:r>
+      <w:r>
+        <w:t>”</w:t>
+      </w:r>
+      <w:r>
+        <w:t xml:space="preserve"> </w:t>
+      </w:r>
+      <w:r>
+        <w:t xml:space="preserve">means </w:t>
+      </w:r>
+      <w:r>
+        <w:t>than an end-user</w:t>
+      </w:r>
+      <w:r>
+        <w:t>,</w:t>
+      </w:r>
+      <w:r>
+        <w:t xml:space="preserve"> or a developer. This all need</w:t>
+      </w:r>
+      <w:r>
+        <w:t>s</w:t>
+      </w:r>
+      <w:r>
+        <w:t xml:space="preserve"> to </w:t>
+      </w:r>
+      <w:r>
+        <w:t xml:space="preserve">be </w:t>
+      </w:r>
+      <w:r>
+        <w:t>consider</w:t>
+      </w:r>
+      <w:r>
+        <w:t>ed</w:t>
+      </w:r>
+      <w:r>
+        <w:t xml:space="preserve"> when </w:t>
+      </w:r>
+      <w:r>
+        <w:t>we a</w:t>
+      </w:r>
+      <w:r>
+        <w:t>sk</w:t>
+      </w:r>
+      <w:r>
+        <w:t xml:space="preserve"> them about what they think (better: </w:t>
+      </w:r>
+      <w:r>
+        <w:t>fe</w:t>
+      </w:r>
+      <w:r>
+        <w:t>e</w:t>
+      </w:r>
+      <w:r>
+        <w:t xml:space="preserve">l) is </w:t>
+      </w:r>
+      <w:r>
+        <w:t>“</w:t>
+      </w:r>
+      <w:r>
+        <w:t>high quality</w:t>
+      </w:r>
+      <w:r>
+        <w:t>”</w:t>
+      </w:r>
+      <w:r>
+        <w:t>.</w:t>
+      </w:r>
+      <w:r>
+        <w:t xml:space="preserve"> And this also heavily affects our perceived value of the system we’re looking at. </w:t>
+      </w:r>
+      <w:r>
+        <w:t xml:space="preserve">Since no </w:t>
+      </w:r>
+      <w:r>
+        <w:t xml:space="preserve">sane </w:t>
+      </w:r>
+      <w:r>
+        <w:t xml:space="preserve">human being is above these emotions, subjective quality is something we must deal </w:t>
+      </w:r>
+      <w:r>
+        <w:t xml:space="preserve">with </w:t>
+      </w:r>
+      <w:r>
+        <w:t xml:space="preserve">as </w:t>
+      </w:r>
+      <w:r>
+        <w:t xml:space="preserve">well </w:t>
+      </w:r>
+      <w:r>
+        <w:t>as possible</w:t>
+      </w:r>
+      <w:r>
+        <w:t>,</w:t>
+      </w:r>
+      <w:r>
+        <w:t xml:space="preserve"> on a daily basis. (btw. Android Rocks :-))</w:t>
       </w:r>
     </w:p>
     <w:p/>
@@ -563,20 +799,149 @@
       <w:r>
         <w:t>## Summary</w:t>
       </w:r>
-      <w:bookmarkStart w:id="14" w:name="_GoBack"/>
-      <w:bookmarkEnd w:id="14"/>
-    </w:p>
-    <w:p/>
-    <w:p>
-      <w:r>
-        <w:t>Quality is a mindset. Sure, there is a technical implementation of quality with all the tests a QA-Engineer may provide, and all the metrics one can capture and form informative KPI's, but overall, we need to shape our thinking into quality right from the beginning of a project. As a responsible part of a team which implements and deliver software it's your task to form your one mindset first and the mindset of your team members second.</w:t>
-      </w:r>
-    </w:p>
-    <w:p/>
-    <w:p>
-      <w:r>
-        <w:t>**In Part two** we'll cover the responsibilities of each team member, where should quality for each member start and where should it end (or should it end at all?) We introduce you to the quality hopper, which is a visual aid of how quality could be structured and we will cover shortly the topic requirement, user-stories and acceptance criteria's.</w:t>
-      </w:r>
+    </w:p>
+    <w:p/>
+    <w:p>
+      <w:r>
+        <w:t xml:space="preserve">Quality is a mindset. Sure, there is a technical implementation of </w:t>
+      </w:r>
+      <w:r>
+        <w:t xml:space="preserve">a certain </w:t>
+      </w:r>
+      <w:r>
+        <w:t>quality</w:t>
+      </w:r>
+      <w:r>
+        <w:t>,</w:t>
+      </w:r>
+      <w:r>
+        <w:t xml:space="preserve"> with all the tests a QA-Engineer may provide, and all the metrics </w:t>
+      </w:r>
+      <w:r>
+        <w:t xml:space="preserve">we </w:t>
+      </w:r>
+      <w:r>
+        <w:t xml:space="preserve">can capture and </w:t>
+      </w:r>
+      <w:r>
+        <w:t xml:space="preserve">generate </w:t>
+      </w:r>
+      <w:r>
+        <w:t>informative KPI's</w:t>
+      </w:r>
+      <w:r>
+        <w:t xml:space="preserve"> from.</w:t>
+      </w:r>
+      <w:r>
+        <w:t xml:space="preserve"> but overall, we need to shape our </w:t>
+      </w:r>
+      <w:r>
+        <w:t xml:space="preserve">thought processes towards </w:t>
+      </w:r>
+      <w:r>
+        <w:t xml:space="preserve">quality right from the beginning of </w:t>
+      </w:r>
+      <w:r>
+        <w:t xml:space="preserve">every single </w:t>
+      </w:r>
+      <w:r>
+        <w:t xml:space="preserve">project. </w:t>
+      </w:r>
+    </w:p>
+    <w:p>
+      <w:r>
+        <w:t>What flight attendants always tell us also applies for a quality-oriented mindset: “Put on your own masks before helping others”:</w:t>
+      </w:r>
+    </w:p>
+    <w:p>
+      <w:r>
+        <w:t xml:space="preserve">As a part of a team which implements and deliver software it's your task </w:t>
+      </w:r>
+      <w:r>
+        <w:t xml:space="preserve">and responsibility </w:t>
+      </w:r>
+      <w:r>
+        <w:t xml:space="preserve">to form your </w:t>
+      </w:r>
+      <w:r>
+        <w:t>quality-</w:t>
+      </w:r>
+      <w:r>
+        <w:t xml:space="preserve">first </w:t>
+      </w:r>
+      <w:r>
+        <w:t xml:space="preserve">mindset, </w:t>
+      </w:r>
+      <w:r>
+        <w:t xml:space="preserve">and </w:t>
+      </w:r>
+      <w:r>
+        <w:t xml:space="preserve">also shape the </w:t>
+      </w:r>
+      <w:r>
+        <w:t>mindset of your team members second.</w:t>
+      </w:r>
+    </w:p>
+    <w:p/>
+    <w:p>
+      <w:r>
+        <w:t>**In Part two** we'll cover the responsibilities of each team member</w:t>
+      </w:r>
+      <w:r>
+        <w:t>.</w:t>
+      </w:r>
+      <w:r>
+        <w:t xml:space="preserve"> </w:t>
+      </w:r>
+      <w:r>
+        <w:t>W</w:t>
+      </w:r>
+      <w:r>
+        <w:t>here should quality for each member start</w:t>
+      </w:r>
+      <w:r>
+        <w:t>?</w:t>
+      </w:r>
+      <w:r>
+        <w:t xml:space="preserve"> </w:t>
+      </w:r>
+      <w:r>
+        <w:t>A</w:t>
+      </w:r>
+      <w:r>
+        <w:t>nd where should it end (or should it end at all?)</w:t>
+      </w:r>
+      <w:r>
+        <w:t>.</w:t>
+      </w:r>
+      <w:r>
+        <w:t xml:space="preserve"> We introduce you to the quality hopper, which is a visual aid of how quality could be structured</w:t>
+      </w:r>
+      <w:r>
+        <w:t>,</w:t>
+      </w:r>
+      <w:r>
+        <w:t xml:space="preserve"> and we will </w:t>
+      </w:r>
+      <w:r>
+        <w:t xml:space="preserve">also go over </w:t>
+      </w:r>
+      <w:r>
+        <w:t xml:space="preserve">the topic </w:t>
+      </w:r>
+      <w:r>
+        <w:t xml:space="preserve">of </w:t>
+      </w:r>
+      <w:r>
+        <w:t>requirement</w:t>
+      </w:r>
+      <w:r>
+        <w:t>s</w:t>
+      </w:r>
+      <w:r>
+        <w:t>, user-stories and acceptance criteria.</w:t>
+      </w:r>
+      <w:bookmarkEnd w:id="0"/>
     </w:p>
     <w:sectPr>
       <w:pgSz w:w="11906" w:h="16838"/>
@@ -588,371 +953,76 @@
 </w:document>
 </file>
 
-<file path=word/comments.xml><?xml version="1.0" encoding="utf-8"?>
-<w:comments xmlns:wpc="http://schemas.microsoft.com/office/word/2010/wordprocessingCanvas" xmlns:cx="http://schemas.microsoft.com/office/drawing/2014/chartex" xmlns:cx1="http://schemas.microsoft.com/office/drawing/2015/9/8/chartex" xmlns:cx2="http://schemas.microsoft.com/office/drawing/2015/10/21/chartex" xmlns:cx3="http://schemas.microsoft.com/office/drawing/2016/5/9/chartex" xmlns:cx4="http://schemas.microsoft.com/office/drawing/2016/5/10/chartex" xmlns:cx5="http://schemas.microsoft.com/office/drawing/2016/5/11/chartex" xmlns:cx6="http://schemas.microsoft.com/office/drawing/2016/5/12/chartex" xmlns:cx7="http://schemas.microsoft.com/office/drawing/2016/5/13/chartex" xmlns:cx8="http://schemas.microsoft.com/office/drawing/2016/5/14/chartex" xmlns:mc="http://schemas.openxmlformats.org/markup-compatibility/2006" xmlns:aink="http://schemas.microsoft.com/office/drawing/2016/ink" xmlns:am3d="http://schemas.microsoft.com/office/drawing/2017/model3d" xmlns:o="urn:schemas-microsoft-com:office:office" xmlns:r="http://schemas.openxmlformats.org/officeDocument/2006/relationships" xmlns:m="http://schemas.openxmlformats.org/officeDocument/2006/math" xmlns:v="urn:schemas-microsoft-com:vml" xmlns:wp14="http://schemas.microsoft.com/office/word/2010/wordprocessingDrawing" xmlns:wp="http://schemas.openxmlformats.org/drawingml/2006/wordprocessingDrawing" xmlns:w10="urn:schemas-microsoft-com:office:word" xmlns:w="http://schemas.openxmlformats.org/wordprocessingml/2006/main" xmlns:w14="http://schemas.microsoft.com/office/word/2010/wordml" xmlns:w15="http://schemas.microsoft.com/office/word/2012/wordml" xmlns:w16cex="http://schemas.microsoft.com/office/word/2018/wordml/cex" xmlns:w16cid="http://schemas.microsoft.com/office/word/2016/wordml/cid" xmlns:w16="http://schemas.microsoft.com/office/word/2018/wordml" xmlns:w16se="http://schemas.microsoft.com/office/word/2015/wordml/symex" xmlns:wpg="http://schemas.microsoft.com/office/word/2010/wordprocessingGroup" xmlns:wpi="http://schemas.microsoft.com/office/word/2010/wordprocessingInk" xmlns:wne="http://schemas.microsoft.com/office/word/2006/wordml" xmlns:wps="http://schemas.microsoft.com/office/word/2010/wordprocessingShape" mc:Ignorable="w14 w15 w16se w16cid w16 w16cex wp14">
-  <w:comment w:id="0" w:author="Stefan Gwihs" w:date="2019-07-11T12:47:00Z" w:initials="SG">
+<file path=word/endnotes.xml><?xml version="1.0" encoding="utf-8"?>
+<w:endnotes xmlns:wpc="http://schemas.microsoft.com/office/word/2010/wordprocessingCanvas" xmlns:cx="http://schemas.microsoft.com/office/drawing/2014/chartex" xmlns:cx1="http://schemas.microsoft.com/office/drawing/2015/9/8/chartex" xmlns:cx2="http://schemas.microsoft.com/office/drawing/2015/10/21/chartex" xmlns:cx3="http://schemas.microsoft.com/office/drawing/2016/5/9/chartex" xmlns:cx4="http://schemas.microsoft.com/office/drawing/2016/5/10/chartex" xmlns:cx5="http://schemas.microsoft.com/office/drawing/2016/5/11/chartex" xmlns:cx6="http://schemas.microsoft.com/office/drawing/2016/5/12/chartex" xmlns:cx7="http://schemas.microsoft.com/office/drawing/2016/5/13/chartex" xmlns:cx8="http://schemas.microsoft.com/office/drawing/2016/5/14/chartex" xmlns:mc="http://schemas.openxmlformats.org/markup-compatibility/2006" xmlns:aink="http://schemas.microsoft.com/office/drawing/2016/ink" xmlns:am3d="http://schemas.microsoft.com/office/drawing/2017/model3d" xmlns:o="urn:schemas-microsoft-com:office:office" xmlns:r="http://schemas.openxmlformats.org/officeDocument/2006/relationships" xmlns:m="http://schemas.openxmlformats.org/officeDocument/2006/math" xmlns:v="urn:schemas-microsoft-com:vml" xmlns:wp14="http://schemas.microsoft.com/office/word/2010/wordprocessingDrawing" xmlns:wp="http://schemas.openxmlformats.org/drawingml/2006/wordprocessingDrawing" xmlns:w10="urn:schemas-microsoft-com:office:word" xmlns:w="http://schemas.openxmlformats.org/wordprocessingml/2006/main" xmlns:w14="http://schemas.microsoft.com/office/word/2010/wordml" xmlns:w15="http://schemas.microsoft.com/office/word/2012/wordml" xmlns:w16cid="http://schemas.microsoft.com/office/word/2016/wordml/cid" xmlns:w16se="http://schemas.microsoft.com/office/word/2015/wordml/symex" xmlns:wpg="http://schemas.microsoft.com/office/word/2010/wordprocessingGroup" xmlns:wpi="http://schemas.microsoft.com/office/word/2010/wordprocessingInk" xmlns:wne="http://schemas.microsoft.com/office/word/2006/wordml" xmlns:wps="http://schemas.microsoft.com/office/word/2010/wordprocessingShape" mc:Ignorable="w14 w15 w16se w16cid wp14">
+  <w:endnote w:type="separator" w:id="-1">
     <w:p>
       <w:pPr>
-        <w:pStyle w:val="CommentText"/>
+        <w:spacing w:after="0" w:line="240" w:lineRule="auto"/>
       </w:pPr>
       <w:r>
-        <w:rPr>
-          <w:rStyle w:val="CommentReference"/>
-        </w:rPr>
-        <w:annotationRef/>
-      </w:r>
-      <w:r>
-        <w:t>You mean “software quality without testing” because writing some piece of software without testing it is quite possible</w:t>
-      </w:r>
-    </w:p>
-  </w:comment>
-  <w:comment w:id="1" w:author="Stefan Gwihs" w:date="2019-07-11T12:49:00Z" w:initials="SG">
+        <w:separator/>
+      </w:r>
+    </w:p>
+  </w:endnote>
+  <w:endnote w:type="continuationSeparator" w:id="0">
     <w:p>
       <w:pPr>
-        <w:pStyle w:val="CommentText"/>
+        <w:spacing w:after="0" w:line="240" w:lineRule="auto"/>
       </w:pPr>
       <w:r>
-        <w:rPr>
-          <w:rStyle w:val="CommentReference"/>
-        </w:rPr>
-        <w:annotationRef/>
-      </w:r>
-      <w:r>
-        <w:t xml:space="preserve">Really depends on how you define “code” and “implement”. E.g. using MDA or Software Factories to generate a piece of software and never writing code is possible. </w:t>
-      </w:r>
-    </w:p>
-  </w:comment>
-  <w:comment w:id="2" w:author="Stefan Gwihs" w:date="2019-07-11T12:52:00Z" w:initials="SG">
+        <w:continuationSeparator/>
+      </w:r>
+    </w:p>
+  </w:endnote>
+  <w:endnote w:type="continuationNotice" w:id="1">
     <w:p>
       <w:pPr>
-        <w:pStyle w:val="CommentText"/>
+        <w:spacing w:after="0" w:line="240" w:lineRule="auto"/>
       </w:pPr>
-      <w:r>
-        <w:rPr>
-          <w:rStyle w:val="CommentReference"/>
-        </w:rPr>
-        <w:annotationRef/>
-      </w:r>
-      <w:r>
-        <w:t>This is a little bit contradictory. You state in the paragarph before that quality is more than software testing, that it is a mindset, quality first attitude, … But here you basically revise all of that by saying “quality is something entirely”</w:t>
-      </w:r>
-    </w:p>
-  </w:comment>
-  <w:comment w:id="3" w:author="Stefan Gwihs" w:date="2019-07-11T12:55:00Z" w:initials="SG">
-    <w:p>
-      <w:pPr>
-        <w:pStyle w:val="CommentText"/>
-      </w:pPr>
-      <w:r>
-        <w:rPr>
-          <w:rStyle w:val="CommentReference"/>
-        </w:rPr>
-        <w:annotationRef/>
-      </w:r>
-      <w:r>
-        <w:t>This would mean, that it is not possible at all to write unit tests for any existing legacy software. Which – in my opinion – is false. I agree that it is (probably) harder to write tests later, but not impossible</w:t>
-      </w:r>
-    </w:p>
-  </w:comment>
-  <w:comment w:id="4" w:author="Stefan Gwihs" w:date="2019-07-11T12:56:00Z" w:initials="SG">
-    <w:p>
-      <w:pPr>
-        <w:pStyle w:val="CommentText"/>
-      </w:pPr>
-      <w:r>
-        <w:rPr>
-          <w:rStyle w:val="CommentReference"/>
-        </w:rPr>
-        <w:annotationRef/>
-      </w:r>
-      <w:r>
-        <w:t xml:space="preserve">Okay you want to be provocative, but this statement is not true at all. This would imply that any existing legacy system (e.g. core banking applications) provide no value to the customers </w:t>
-      </w:r>
-      <w:r>
-        <w:t>using / running it</w:t>
-      </w:r>
-    </w:p>
-  </w:comment>
-  <w:comment w:id="5" w:author="Stefan Gwihs" w:date="2019-07-11T12:59:00Z" w:initials="SG">
-    <w:p>
-      <w:pPr>
-        <w:pStyle w:val="CommentText"/>
-      </w:pPr>
-      <w:r>
-        <w:rPr>
-          <w:rStyle w:val="CommentReference"/>
-        </w:rPr>
-        <w:annotationRef/>
-      </w:r>
-      <w:r>
-        <w:t>Maybe elaborate a little bit more on what you mean by “testing the software right”</w:t>
-      </w:r>
-    </w:p>
-  </w:comment>
-  <w:comment w:id="6" w:author="Stefan Gwihs" w:date="2019-07-11T13:01:00Z" w:initials="SG">
-    <w:p>
-      <w:pPr>
-        <w:pStyle w:val="CommentText"/>
-      </w:pPr>
-      <w:r>
-        <w:rPr>
-          <w:rStyle w:val="CommentReference"/>
-        </w:rPr>
-        <w:annotationRef/>
-      </w:r>
-      <w:r>
-        <w:t>“blind” sounds like the tester is actually loosing his eyesight – a better term would be “routine-blinded”</w:t>
-      </w:r>
-    </w:p>
-  </w:comment>
-  <w:comment w:id="7" w:author="Stefan Gwihs" w:date="2019-07-11T13:03:00Z" w:initials="SG">
-    <w:p>
-      <w:pPr>
-        <w:pStyle w:val="CommentText"/>
-      </w:pPr>
-      <w:r>
-        <w:rPr>
-          <w:rStyle w:val="CommentReference"/>
-        </w:rPr>
-        <w:annotationRef/>
-      </w:r>
-      <w:r>
-        <w:t>“verify that the software behaves as expected” – mmh, I would phrase it more like this: TA should verify that the actual behaviour of a system did not change in regards to expectations encoded in the automated test</w:t>
-      </w:r>
-    </w:p>
-  </w:comment>
-  <w:comment w:id="8" w:author="Stefan Gwihs" w:date="2019-07-11T13:06:00Z" w:initials="SG">
-    <w:p>
-      <w:pPr>
-        <w:pStyle w:val="CommentText"/>
-      </w:pPr>
-      <w:r>
-        <w:rPr>
-          <w:rStyle w:val="CommentReference"/>
-        </w:rPr>
-        <w:annotationRef/>
-      </w:r>
-      <w:r>
-        <w:t xml:space="preserve">“quickly” </w:t>
-      </w:r>
-      <w:r>
-        <w:rPr>
-          <mc:AlternateContent>
-            <mc:Choice Requires="w16se"/>
-            <mc:Fallback>
-              <w:rFonts w:ascii="Segoe UI Emoji" w:eastAsia="Segoe UI Emoji" w:hAnsi="Segoe UI Emoji" w:cs="Segoe UI Emoji"/>
-            </mc:Fallback>
-          </mc:AlternateContent>
-        </w:rPr>
-        <mc:AlternateContent>
-          <mc:Choice Requires="w16se">
-            <w16se:symEx w16se:font="Segoe UI Emoji" w16se:char="1F609"/>
-          </mc:Choice>
-          <mc:Fallback>
-            <w:t>😉</w:t>
-          </mc:Fallback>
-        </mc:AlternateContent>
-      </w:r>
-      <w:r>
-        <w:t xml:space="preserve"> </w:t>
-      </w:r>
-    </w:p>
-  </w:comment>
-  <w:comment w:id="9" w:author="Stefan Gwihs" w:date="2019-07-11T13:06:00Z" w:initials="SG">
-    <w:p>
-      <w:pPr>
-        <w:pStyle w:val="CommentText"/>
-      </w:pPr>
-      <w:r>
-        <w:rPr>
-          <w:rStyle w:val="CommentReference"/>
-        </w:rPr>
-        <w:annotationRef/>
-      </w:r>
-      <w:r>
-        <w:t>Use more inclusive wording like “folk”</w:t>
-      </w:r>
-    </w:p>
-  </w:comment>
-  <w:comment w:id="10" w:author="Stefan Gwihs" w:date="2019-07-11T13:09:00Z" w:initials="SG">
-    <w:p>
-      <w:pPr>
-        <w:pStyle w:val="CommentText"/>
-      </w:pPr>
-      <w:r>
-        <w:rPr>
-          <w:rStyle w:val="CommentReference"/>
-        </w:rPr>
-        <w:annotationRef/>
-      </w:r>
-      <w:r>
-        <w:t xml:space="preserve">I really like </w:t>
-      </w:r>
-      <w:r>
-        <w:t>metaphor</w:t>
-      </w:r>
-      <w:r>
-        <w:t xml:space="preserve">ical / allegorical speech figures, but why does a tree need structure and order to grow? Most trees growing in nature </w:t>
-      </w:r>
-      <w:r>
-        <w:t xml:space="preserve">can happily grow in very chaotic environments as well (e.g. inside a forest).  </w:t>
-      </w:r>
-    </w:p>
-  </w:comment>
-  <w:comment w:id="11" w:author="Stefan Gwihs" w:date="2019-07-11T13:21:00Z" w:initials="SG">
-    <w:p>
-      <w:pPr>
-        <w:pStyle w:val="CommentText"/>
-        <w:rPr>
-          <w:lang w:val="de-AT"/>
-        </w:rPr>
-      </w:pPr>
-      <w:r>
-        <w:rPr>
-          <w:rStyle w:val="CommentReference"/>
-        </w:rPr>
-        <w:annotationRef/>
-      </w:r>
-      <w:r>
-        <w:rPr>
-          <w:lang w:val="de-AT"/>
-        </w:rPr>
-        <w:t>Was verstehst du unter S</w:t>
-      </w:r>
-      <w:r>
-        <w:rPr>
-          <w:lang w:val="de-AT"/>
-        </w:rPr>
-        <w:t xml:space="preserve">tory Mapping -&gt; </w:t>
-      </w:r>
-      <w:r>
-        <w:rPr>
-          <w:lang w:val="de-AT"/>
-        </w:rPr>
-        <w:t xml:space="preserve"> </w:t>
-      </w:r>
-      <w:hyperlink r:id="rId1" w:history="1">
-        <w:r>
-          <w:rPr>
-            <w:rStyle w:val="Hyperlink"/>
-            <w:lang w:val="de-AT"/>
-          </w:rPr>
-          <w:t>https://www.it-agile.de/wissen/agiles-produktmanagement/story-mapping/</w:t>
-        </w:r>
-      </w:hyperlink>
-      <w:r>
-        <w:rPr>
-          <w:lang w:val="de-AT"/>
-        </w:rPr>
-        <w:t>; da fehlt mir nämlich ein wenig die Verbinung zu Testing</w:t>
-      </w:r>
-    </w:p>
-  </w:comment>
-  <w:comment w:id="12" w:author="Stefan Gwihs" w:date="2019-07-11T13:24:00Z" w:initials="SG">
-    <w:p>
-      <w:pPr>
-        <w:pStyle w:val="CommentText"/>
-      </w:pPr>
-      <w:r>
-        <w:rPr>
-          <w:rStyle w:val="CommentReference"/>
-        </w:rPr>
-        <w:annotationRef/>
-      </w:r>
-      <w:r>
-        <w:t xml:space="preserve">I would argue that “objective quality” is a oxymoron as quality is always subjective – but this is probably a philosophical disucssion </w:t>
-      </w:r>
-      <w:r>
-        <w:rPr>
-          <mc:AlternateContent>
-            <mc:Choice Requires="w16se"/>
-            <mc:Fallback>
-              <w:rFonts w:ascii="Segoe UI Emoji" w:eastAsia="Segoe UI Emoji" w:hAnsi="Segoe UI Emoji" w:cs="Segoe UI Emoji"/>
-            </mc:Fallback>
-          </mc:AlternateContent>
-        </w:rPr>
-        <mc:AlternateContent>
-          <mc:Choice Requires="w16se">
-            <w16se:symEx w16se:font="Segoe UI Emoji" w16se:char="1F609"/>
-          </mc:Choice>
-          <mc:Fallback>
-            <w:t>😉</w:t>
-          </mc:Fallback>
-        </mc:AlternateContent>
-      </w:r>
-    </w:p>
-  </w:comment>
-  <w:comment w:id="13" w:author="Stefan Gwihs" w:date="2019-07-11T13:25:00Z" w:initials="SG">
-    <w:p>
-      <w:pPr>
-        <w:pStyle w:val="CommentText"/>
-      </w:pPr>
-      <w:r>
-        <w:rPr>
-          <w:rStyle w:val="CommentReference"/>
-        </w:rPr>
-        <w:annotationRef/>
-      </w:r>
-      <w:r>
-        <w:t>“Human beings are driven by emotions”</w:t>
-      </w:r>
-    </w:p>
-  </w:comment>
-</w:comments>
+    </w:p>
+  </w:endnote>
+</w:endnotes>
 </file>
 
-<file path=word/commentsExtended.xml><?xml version="1.0" encoding="utf-8"?>
-<w15:commentsEx xmlns:wpc="http://schemas.microsoft.com/office/word/2010/wordprocessingCanvas" xmlns:cx="http://schemas.microsoft.com/office/drawing/2014/chartex" xmlns:cx1="http://schemas.microsoft.com/office/drawing/2015/9/8/chartex" xmlns:cx2="http://schemas.microsoft.com/office/drawing/2015/10/21/chartex" xmlns:cx3="http://schemas.microsoft.com/office/drawing/2016/5/9/chartex" xmlns:cx4="http://schemas.microsoft.com/office/drawing/2016/5/10/chartex" xmlns:cx5="http://schemas.microsoft.com/office/drawing/2016/5/11/chartex" xmlns:cx6="http://schemas.microsoft.com/office/drawing/2016/5/12/chartex" xmlns:cx7="http://schemas.microsoft.com/office/drawing/2016/5/13/chartex" xmlns:cx8="http://schemas.microsoft.com/office/drawing/2016/5/14/chartex" xmlns:mc="http://schemas.openxmlformats.org/markup-compatibility/2006" xmlns:aink="http://schemas.microsoft.com/office/drawing/2016/ink" xmlns:am3d="http://schemas.microsoft.com/office/drawing/2017/model3d" xmlns:o="urn:schemas-microsoft-com:office:office" xmlns:r="http://schemas.openxmlformats.org/officeDocument/2006/relationships" xmlns:m="http://schemas.openxmlformats.org/officeDocument/2006/math" xmlns:v="urn:schemas-microsoft-com:vml" xmlns:wp14="http://schemas.microsoft.com/office/word/2010/wordprocessingDrawing" xmlns:wp="http://schemas.openxmlformats.org/drawingml/2006/wordprocessingDrawing" xmlns:w10="urn:schemas-microsoft-com:office:word" xmlns:w="http://schemas.openxmlformats.org/wordprocessingml/2006/main" xmlns:w14="http://schemas.microsoft.com/office/word/2010/wordml" xmlns:w15="http://schemas.microsoft.com/office/word/2012/wordml" xmlns:w16cex="http://schemas.microsoft.com/office/word/2018/wordml/cex" xmlns:w16cid="http://schemas.microsoft.com/office/word/2016/wordml/cid" xmlns:w16="http://schemas.microsoft.com/office/word/2018/wordml" xmlns:w16se="http://schemas.microsoft.com/office/word/2015/wordml/symex" xmlns:wpg="http://schemas.microsoft.com/office/word/2010/wordprocessingGroup" xmlns:wpi="http://schemas.microsoft.com/office/word/2010/wordprocessingInk" xmlns:wne="http://schemas.microsoft.com/office/word/2006/wordml" xmlns:wps="http://schemas.microsoft.com/office/word/2010/wordprocessingShape" mc:Ignorable="w14 w15 w16se w16cid w16 w16cex wp14">
-  <w15:commentEx w15:paraId="3AFCD776" w15:done="0"/>
-  <w15:commentEx w15:paraId="7BE6C97F" w15:done="0"/>
-  <w15:commentEx w15:paraId="3F1791D2" w15:done="0"/>
-  <w15:commentEx w15:paraId="22484818" w15:done="0"/>
-  <w15:commentEx w15:paraId="59F66818" w15:done="0"/>
-  <w15:commentEx w15:paraId="2F31AAAA" w15:done="0"/>
-  <w15:commentEx w15:paraId="387E874F" w15:done="0"/>
-  <w15:commentEx w15:paraId="258C149B" w15:done="0"/>
-  <w15:commentEx w15:paraId="6B118D0E" w15:done="0"/>
-  <w15:commentEx w15:paraId="54DA17BA" w15:done="0"/>
-  <w15:commentEx w15:paraId="67EA18BC" w15:done="0"/>
-  <w15:commentEx w15:paraId="4D47E420" w15:done="0"/>
-  <w15:commentEx w15:paraId="0DA6B071" w15:done="0"/>
-  <w15:commentEx w15:paraId="7D20E6AE" w15:done="0"/>
-</w15:commentsEx>
-</file>
-
-<file path=word/commentsIds.xml><?xml version="1.0" encoding="utf-8"?>
-<w16cid:commentsIds xmlns:wpc="http://schemas.microsoft.com/office/word/2010/wordprocessingCanvas" xmlns:cx="http://schemas.microsoft.com/office/drawing/2014/chartex" xmlns:cx1="http://schemas.microsoft.com/office/drawing/2015/9/8/chartex" xmlns:cx2="http://schemas.microsoft.com/office/drawing/2015/10/21/chartex" xmlns:cx3="http://schemas.microsoft.com/office/drawing/2016/5/9/chartex" xmlns:cx4="http://schemas.microsoft.com/office/drawing/2016/5/10/chartex" xmlns:cx5="http://schemas.microsoft.com/office/drawing/2016/5/11/chartex" xmlns:cx6="http://schemas.microsoft.com/office/drawing/2016/5/12/chartex" xmlns:cx7="http://schemas.microsoft.com/office/drawing/2016/5/13/chartex" xmlns:cx8="http://schemas.microsoft.com/office/drawing/2016/5/14/chartex" xmlns:mc="http://schemas.openxmlformats.org/markup-compatibility/2006" xmlns:aink="http://schemas.microsoft.com/office/drawing/2016/ink" xmlns:am3d="http://schemas.microsoft.com/office/drawing/2017/model3d" xmlns:o="urn:schemas-microsoft-com:office:office" xmlns:r="http://schemas.openxmlformats.org/officeDocument/2006/relationships" xmlns:m="http://schemas.openxmlformats.org/officeDocument/2006/math" xmlns:v="urn:schemas-microsoft-com:vml" xmlns:wp14="http://schemas.microsoft.com/office/word/2010/wordprocessingDrawing" xmlns:wp="http://schemas.openxmlformats.org/drawingml/2006/wordprocessingDrawing" xmlns:w10="urn:schemas-microsoft-com:office:word" xmlns:w="http://schemas.openxmlformats.org/wordprocessingml/2006/main" xmlns:w14="http://schemas.microsoft.com/office/word/2010/wordml" xmlns:w15="http://schemas.microsoft.com/office/word/2012/wordml" xmlns:w16cex="http://schemas.microsoft.com/office/word/2018/wordml/cex" xmlns:w16cid="http://schemas.microsoft.com/office/word/2016/wordml/cid" xmlns:w16="http://schemas.microsoft.com/office/word/2018/wordml" xmlns:w16se="http://schemas.microsoft.com/office/word/2015/wordml/symex" xmlns:wpg="http://schemas.microsoft.com/office/word/2010/wordprocessingGroup" xmlns:wpi="http://schemas.microsoft.com/office/word/2010/wordprocessingInk" xmlns:wne="http://schemas.microsoft.com/office/word/2006/wordml" xmlns:wps="http://schemas.microsoft.com/office/word/2010/wordprocessingShape" mc:Ignorable="w14 w15 w16se w16cid w16 w16cex wp14">
-  <w16cid:commentId w16cid:paraId="3AFCD776" w16cid:durableId="20D1AE7B"/>
-  <w16cid:commentId w16cid:paraId="7BE6C97F" w16cid:durableId="20D1AEBC"/>
-  <w16cid:commentId w16cid:paraId="3F1791D2" w16cid:durableId="20D1AF8A"/>
-  <w16cid:commentId w16cid:paraId="22484818" w16cid:durableId="20D1B02E"/>
-  <w16cid:commentId w16cid:paraId="59F66818" w16cid:durableId="20D1B095"/>
-  <w16cid:commentId w16cid:paraId="2F31AAAA" w16cid:durableId="20D1B134"/>
-  <w16cid:commentId w16cid:paraId="387E874F" w16cid:durableId="20D1B1BD"/>
-  <w16cid:commentId w16cid:paraId="258C149B" w16cid:durableId="20D1B217"/>
-  <w16cid:commentId w16cid:paraId="6B118D0E" w16cid:durableId="20D1B2BC"/>
-  <w16cid:commentId w16cid:paraId="54DA17BA" w16cid:durableId="20D1B2DC"/>
-  <w16cid:commentId w16cid:paraId="67EA18BC" w16cid:durableId="20D1B398"/>
-  <w16cid:commentId w16cid:paraId="4D47E420" w16cid:durableId="20D1B675"/>
-  <w16cid:commentId w16cid:paraId="0DA6B071" w16cid:durableId="20D1B714"/>
-  <w16cid:commentId w16cid:paraId="7D20E6AE" w16cid:durableId="20D1B74D"/>
-</w16cid:commentsIds>
+<file path=word/footnotes.xml><?xml version="1.0" encoding="utf-8"?>
+<w:footnotes xmlns:wpc="http://schemas.microsoft.com/office/word/2010/wordprocessingCanvas" xmlns:cx="http://schemas.microsoft.com/office/drawing/2014/chartex" xmlns:cx1="http://schemas.microsoft.com/office/drawing/2015/9/8/chartex" xmlns:cx2="http://schemas.microsoft.com/office/drawing/2015/10/21/chartex" xmlns:cx3="http://schemas.microsoft.com/office/drawing/2016/5/9/chartex" xmlns:cx4="http://schemas.microsoft.com/office/drawing/2016/5/10/chartex" xmlns:cx5="http://schemas.microsoft.com/office/drawing/2016/5/11/chartex" xmlns:cx6="http://schemas.microsoft.com/office/drawing/2016/5/12/chartex" xmlns:cx7="http://schemas.microsoft.com/office/drawing/2016/5/13/chartex" xmlns:cx8="http://schemas.microsoft.com/office/drawing/2016/5/14/chartex" xmlns:mc="http://schemas.openxmlformats.org/markup-compatibility/2006" xmlns:aink="http://schemas.microsoft.com/office/drawing/2016/ink" xmlns:am3d="http://schemas.microsoft.com/office/drawing/2017/model3d" xmlns:o="urn:schemas-microsoft-com:office:office" xmlns:r="http://schemas.openxmlformats.org/officeDocument/2006/relationships" xmlns:m="http://schemas.openxmlformats.org/officeDocument/2006/math" xmlns:v="urn:schemas-microsoft-com:vml" xmlns:wp14="http://schemas.microsoft.com/office/word/2010/wordprocessingDrawing" xmlns:wp="http://schemas.openxmlformats.org/drawingml/2006/wordprocessingDrawing" xmlns:w10="urn:schemas-microsoft-com:office:word" xmlns:w="http://schemas.openxmlformats.org/wordprocessingml/2006/main" xmlns:w14="http://schemas.microsoft.com/office/word/2010/wordml" xmlns:w15="http://schemas.microsoft.com/office/word/2012/wordml" xmlns:w16cid="http://schemas.microsoft.com/office/word/2016/wordml/cid" xmlns:w16se="http://schemas.microsoft.com/office/word/2015/wordml/symex" xmlns:wpg="http://schemas.microsoft.com/office/word/2010/wordprocessingGroup" xmlns:wpi="http://schemas.microsoft.com/office/word/2010/wordprocessingInk" xmlns:wne="http://schemas.microsoft.com/office/word/2006/wordml" xmlns:wps="http://schemas.microsoft.com/office/word/2010/wordprocessingShape" mc:Ignorable="w14 w15 w16se w16cid wp14">
+  <w:footnote w:type="separator" w:id="-1">
+    <w:p>
+      <w:pPr>
+        <w:spacing w:after="0" w:line="240" w:lineRule="auto"/>
+      </w:pPr>
+      <w:r>
+        <w:separator/>
+      </w:r>
+    </w:p>
+  </w:footnote>
+  <w:footnote w:type="continuationSeparator" w:id="0">
+    <w:p>
+      <w:pPr>
+        <w:spacing w:after="0" w:line="240" w:lineRule="auto"/>
+      </w:pPr>
+      <w:r>
+        <w:continuationSeparator/>
+      </w:r>
+    </w:p>
+  </w:footnote>
+  <w:footnote w:type="continuationNotice" w:id="1">
+    <w:p>
+      <w:pPr>
+        <w:spacing w:after="0" w:line="240" w:lineRule="auto"/>
+      </w:pPr>
+    </w:p>
+  </w:footnote>
+</w:footnotes>
 </file>
 
 <file path=word/numbering.xml><?xml version="1.0" encoding="utf-8"?>
-<w:numbering xmlns:wpc="http://schemas.microsoft.com/office/word/2010/wordprocessingCanvas" xmlns:cx="http://schemas.microsoft.com/office/drawing/2014/chartex" xmlns:cx1="http://schemas.microsoft.com/office/drawing/2015/9/8/chartex" xmlns:cx2="http://schemas.microsoft.com/office/drawing/2015/10/21/chartex" xmlns:cx3="http://schemas.microsoft.com/office/drawing/2016/5/9/chartex" xmlns:cx4="http://schemas.microsoft.com/office/drawing/2016/5/10/chartex" xmlns:cx5="http://schemas.microsoft.com/office/drawing/2016/5/11/chartex" xmlns:cx6="http://schemas.microsoft.com/office/drawing/2016/5/12/chartex" xmlns:cx7="http://schemas.microsoft.com/office/drawing/2016/5/13/chartex" xmlns:cx8="http://schemas.microsoft.com/office/drawing/2016/5/14/chartex" xmlns:mc="http://schemas.openxmlformats.org/markup-compatibility/2006" xmlns:aink="http://schemas.microsoft.com/office/drawing/2016/ink" xmlns:am3d="http://schemas.microsoft.com/office/drawing/2017/model3d" xmlns:o="urn:schemas-microsoft-com:office:office" xmlns:r="http://schemas.openxmlformats.org/officeDocument/2006/relationships" xmlns:m="http://schemas.openxmlformats.org/officeDocument/2006/math" xmlns:v="urn:schemas-microsoft-com:vml" xmlns:wp14="http://schemas.microsoft.com/office/word/2010/wordprocessingDrawing" xmlns:wp="http://schemas.openxmlformats.org/drawingml/2006/wordprocessingDrawing" xmlns:w10="urn:schemas-microsoft-com:office:word" xmlns:w="http://schemas.openxmlformats.org/wordprocessingml/2006/main" xmlns:w14="http://schemas.microsoft.com/office/word/2010/wordml" xmlns:w15="http://schemas.microsoft.com/office/word/2012/wordml" xmlns:w16cex="http://schemas.microsoft.com/office/word/2018/wordml/cex" xmlns:w16cid="http://schemas.microsoft.com/office/word/2016/wordml/cid" xmlns:w16="http://schemas.microsoft.com/office/word/2018/wordml" xmlns:w16se="http://schemas.microsoft.com/office/word/2015/wordml/symex" xmlns:wpg="http://schemas.microsoft.com/office/word/2010/wordprocessingGroup" xmlns:wpi="http://schemas.microsoft.com/office/word/2010/wordprocessingInk" xmlns:wne="http://schemas.microsoft.com/office/word/2006/wordml" xmlns:wps="http://schemas.microsoft.com/office/word/2010/wordprocessingShape" mc:Ignorable="w14 w15 w16se w16cid w16 w16cex wp14"/>
-</file>
-
-<file path=word/people.xml><?xml version="1.0" encoding="utf-8"?>
-<w15:people xmlns:wpc="http://schemas.microsoft.com/office/word/2010/wordprocessingCanvas" xmlns:cx="http://schemas.microsoft.com/office/drawing/2014/chartex" xmlns:cx1="http://schemas.microsoft.com/office/drawing/2015/9/8/chartex" xmlns:cx2="http://schemas.microsoft.com/office/drawing/2015/10/21/chartex" xmlns:cx3="http://schemas.microsoft.com/office/drawing/2016/5/9/chartex" xmlns:cx4="http://schemas.microsoft.com/office/drawing/2016/5/10/chartex" xmlns:cx5="http://schemas.microsoft.com/office/drawing/2016/5/11/chartex" xmlns:cx6="http://schemas.microsoft.com/office/drawing/2016/5/12/chartex" xmlns:cx7="http://schemas.microsoft.com/office/drawing/2016/5/13/chartex" xmlns:cx8="http://schemas.microsoft.com/office/drawing/2016/5/14/chartex" xmlns:mc="http://schemas.openxmlformats.org/markup-compatibility/2006" xmlns:aink="http://schemas.microsoft.com/office/drawing/2016/ink" xmlns:am3d="http://schemas.microsoft.com/office/drawing/2017/model3d" xmlns:o="urn:schemas-microsoft-com:office:office" xmlns:r="http://schemas.openxmlformats.org/officeDocument/2006/relationships" xmlns:m="http://schemas.openxmlformats.org/officeDocument/2006/math" xmlns:v="urn:schemas-microsoft-com:vml" xmlns:wp14="http://schemas.microsoft.com/office/word/2010/wordprocessingDrawing" xmlns:wp="http://schemas.openxmlformats.org/drawingml/2006/wordprocessingDrawing" xmlns:w10="urn:schemas-microsoft-com:office:word" xmlns:w="http://schemas.openxmlformats.org/wordprocessingml/2006/main" xmlns:w14="http://schemas.microsoft.com/office/word/2010/wordml" xmlns:w15="http://schemas.microsoft.com/office/word/2012/wordml" xmlns:w16cex="http://schemas.microsoft.com/office/word/2018/wordml/cex" xmlns:w16cid="http://schemas.microsoft.com/office/word/2016/wordml/cid" xmlns:w16="http://schemas.microsoft.com/office/word/2018/wordml" xmlns:w16se="http://schemas.microsoft.com/office/word/2015/wordml/symex" xmlns:wpg="http://schemas.microsoft.com/office/word/2010/wordprocessingGroup" xmlns:wpi="http://schemas.microsoft.com/office/word/2010/wordprocessingInk" xmlns:wne="http://schemas.microsoft.com/office/word/2006/wordml" xmlns:wps="http://schemas.microsoft.com/office/word/2010/wordprocessingShape" mc:Ignorable="w14 w15 w16se w16cid w16 w16cex wp14">
-  <w15:person w15:author="Stefan Gwihs">
-    <w15:presenceInfo w15:providerId="AD" w15:userId="S::stefan.gwihs@nagarro.com::257e2a4e-a6fb-42aa-a124-80626b31a082"/>
-  </w15:person>
-</w15:people>
+<w:numbering xmlns:wpc="http://schemas.microsoft.com/office/word/2010/wordprocessingCanvas" xmlns:cx="http://schemas.microsoft.com/office/drawing/2014/chartex" xmlns:cx1="http://schemas.microsoft.com/office/drawing/2015/9/8/chartex" xmlns:cx2="http://schemas.microsoft.com/office/drawing/2015/10/21/chartex" xmlns:cx3="http://schemas.microsoft.com/office/drawing/2016/5/9/chartex" xmlns:cx4="http://schemas.microsoft.com/office/drawing/2016/5/10/chartex" xmlns:cx5="http://schemas.microsoft.com/office/drawing/2016/5/11/chartex" xmlns:cx6="http://schemas.microsoft.com/office/drawing/2016/5/12/chartex" xmlns:cx7="http://schemas.microsoft.com/office/drawing/2016/5/13/chartex" xmlns:cx8="http://schemas.microsoft.com/office/drawing/2016/5/14/chartex" xmlns:mc="http://schemas.openxmlformats.org/markup-compatibility/2006" xmlns:aink="http://schemas.microsoft.com/office/drawing/2016/ink" xmlns:am3d="http://schemas.microsoft.com/office/drawing/2017/model3d" xmlns:o="urn:schemas-microsoft-com:office:office" xmlns:r="http://schemas.openxmlformats.org/officeDocument/2006/relationships" xmlns:m="http://schemas.openxmlformats.org/officeDocument/2006/math" xmlns:v="urn:schemas-microsoft-com:vml" xmlns:wp14="http://schemas.microsoft.com/office/word/2010/wordprocessingDrawing" xmlns:wp="http://schemas.openxmlformats.org/drawingml/2006/wordprocessingDrawing" xmlns:w10="urn:schemas-microsoft-com:office:word" xmlns:w="http://schemas.openxmlformats.org/wordprocessingml/2006/main" xmlns:w14="http://schemas.microsoft.com/office/word/2010/wordml" xmlns:w15="http://schemas.microsoft.com/office/word/2012/wordml" xmlns:w16cid="http://schemas.microsoft.com/office/word/2016/wordml/cid" xmlns:w16se="http://schemas.microsoft.com/office/word/2015/wordml/symex" xmlns:wpg="http://schemas.microsoft.com/office/word/2010/wordprocessingGroup" xmlns:wpi="http://schemas.microsoft.com/office/word/2010/wordprocessingInk" xmlns:wne="http://schemas.microsoft.com/office/word/2006/wordml" xmlns:wps="http://schemas.microsoft.com/office/word/2010/wordprocessingShape" mc:Ignorable="w14 w15 w16se w16cid wp14"/>
 </file>
 
 <file path=word/styles.xml><?xml version="1.0" encoding="utf-8"?>
-<w:styles xmlns:mc="http://schemas.openxmlformats.org/markup-compatibility/2006" xmlns:r="http://schemas.openxmlformats.org/officeDocument/2006/relationships" xmlns:w="http://schemas.openxmlformats.org/wordprocessingml/2006/main" xmlns:w14="http://schemas.microsoft.com/office/word/2010/wordml" xmlns:w15="http://schemas.microsoft.com/office/word/2012/wordml" xmlns:w16cex="http://schemas.microsoft.com/office/word/2018/wordml/cex" xmlns:w16cid="http://schemas.microsoft.com/office/word/2016/wordml/cid" xmlns:w16="http://schemas.microsoft.com/office/word/2018/wordml" xmlns:w16se="http://schemas.microsoft.com/office/word/2015/wordml/symex" mc:Ignorable="w14 w15 w16se w16cid w16 w16cex">
+<w:styles xmlns:mc="http://schemas.openxmlformats.org/markup-compatibility/2006" xmlns:r="http://schemas.openxmlformats.org/officeDocument/2006/relationships" xmlns:w="http://schemas.openxmlformats.org/wordprocessingml/2006/main" xmlns:w14="http://schemas.microsoft.com/office/word/2010/wordml" xmlns:w15="http://schemas.microsoft.com/office/word/2012/wordml" xmlns:w16cid="http://schemas.microsoft.com/office/word/2016/wordml/cid" xmlns:w16se="http://schemas.microsoft.com/office/word/2015/wordml/symex" mc:Ignorable="w14 w15 w16se w16cid">
   <w:docDefaults>
     <w:rPrDefault>
       <w:rPr>
@@ -1123,7 +1193,7 @@
     <w:lsdException w:name="Table Web 2" w:semiHidden="1" w:unhideWhenUsed="1"/>
     <w:lsdException w:name="Table Web 3" w:semiHidden="1" w:unhideWhenUsed="1"/>
     <w:lsdException w:name="Balloon Text" w:semiHidden="1" w:unhideWhenUsed="1"/>
-    <w:lsdException w:name="Table Grid" w:uiPriority="39"/>
+    <w:lsdException w:name="Table Grid" w:uiPriority="59"/>
     <w:lsdException w:name="Table Theme" w:semiHidden="1" w:unhideWhenUsed="1"/>
     <w:lsdException w:name="Placeholder Text" w:semiHidden="1"/>
     <w:lsdException w:name="No Spacing" w:uiPriority="1" w:qFormat="1"/>
@@ -1504,6 +1574,88 @@
       <w:shd w:val="clear" w:color="auto" w:fill="E1DFDD"/>
     </w:rPr>
   </w:style>
+  <w:style w:type="paragraph" w:styleId="Revision">
+    <w:name w:val="Revision"/>
+    <w:hidden/>
+    <w:uiPriority w:val="99"/>
+    <w:semiHidden/>
+    <w:rsid w:val="00874795"/>
+    <w:pPr>
+      <w:spacing w:after="0" w:line="240" w:lineRule="auto"/>
+    </w:pPr>
+    <w:rPr>
+      <w:noProof/>
+    </w:rPr>
+  </w:style>
+  <w:style w:type="paragraph" w:styleId="Header">
+    <w:name w:val="header"/>
+    <w:basedOn w:val="Normal"/>
+    <w:link w:val="HeaderChar"/>
+    <w:uiPriority w:val="99"/>
+    <w:unhideWhenUsed/>
+    <w:rsid w:val="0069789F"/>
+    <w:pPr>
+      <w:tabs>
+        <w:tab w:val="center" w:pos="4513"/>
+        <w:tab w:val="right" w:pos="9026"/>
+      </w:tabs>
+      <w:spacing w:after="0" w:line="240" w:lineRule="auto"/>
+    </w:pPr>
+  </w:style>
+  <w:style w:type="character" w:customStyle="1" w:styleId="HeaderChar">
+    <w:name w:val="Header Char"/>
+    <w:basedOn w:val="DefaultParagraphFont"/>
+    <w:link w:val="Header"/>
+    <w:uiPriority w:val="99"/>
+    <w:rsid w:val="0069789F"/>
+    <w:rPr>
+      <w:noProof/>
+    </w:rPr>
+  </w:style>
+  <w:style w:type="paragraph" w:styleId="Footer">
+    <w:name w:val="footer"/>
+    <w:basedOn w:val="Normal"/>
+    <w:link w:val="FooterChar"/>
+    <w:uiPriority w:val="99"/>
+    <w:unhideWhenUsed/>
+    <w:rsid w:val="0069789F"/>
+    <w:pPr>
+      <w:tabs>
+        <w:tab w:val="center" w:pos="4513"/>
+        <w:tab w:val="right" w:pos="9026"/>
+      </w:tabs>
+      <w:spacing w:after="0" w:line="240" w:lineRule="auto"/>
+    </w:pPr>
+  </w:style>
+  <w:style w:type="character" w:customStyle="1" w:styleId="FooterChar">
+    <w:name w:val="Footer Char"/>
+    <w:basedOn w:val="DefaultParagraphFont"/>
+    <w:link w:val="Footer"/>
+    <w:uiPriority w:val="99"/>
+    <w:rsid w:val="0069789F"/>
+    <w:rPr>
+      <w:noProof/>
+    </w:rPr>
+  </w:style>
+  <w:style w:type="table" w:styleId="TableGrid">
+    <w:name w:val="Table Grid"/>
+    <w:basedOn w:val="TableNormal"/>
+    <w:uiPriority w:val="59"/>
+    <w:rsid w:val="0069789F"/>
+    <w:pPr>
+      <w:spacing w:after="0" w:line="240" w:lineRule="auto"/>
+    </w:pPr>
+    <w:tblPr>
+      <w:tblBorders>
+        <w:top w:val="single" w:sz="4" w:space="0" w:color="000000" w:themeColor="text1"/>
+        <w:left w:val="single" w:sz="4" w:space="0" w:color="000000" w:themeColor="text1"/>
+        <w:bottom w:val="single" w:sz="4" w:space="0" w:color="000000" w:themeColor="text1"/>
+        <w:right w:val="single" w:sz="4" w:space="0" w:color="000000" w:themeColor="text1"/>
+        <w:insideH w:val="single" w:sz="4" w:space="0" w:color="000000" w:themeColor="text1"/>
+        <w:insideV w:val="single" w:sz="4" w:space="0" w:color="000000" w:themeColor="text1"/>
+      </w:tblBorders>
+    </w:tblPr>
+  </w:style>
 </w:styles>
 </file>
 

</xml_diff>